<commit_message>
Hid share button, added test
</commit_message>
<xml_diff>
--- a/Iteration Plan/Iteration Plan 5.docx
+++ b/Iteration Plan/Iteration Plan 5.docx
@@ -1,6 +1,6 @@
 
 <file path=word/document.xml><?xml version="1.0" encoding="utf-8"?>
-<w:document xmlns:wpc="http://schemas.microsoft.com/office/word/2010/wordprocessingCanvas" xmlns:mo="http://schemas.microsoft.com/office/mac/office/2008/main" xmlns:mc="http://schemas.openxmlformats.org/markup-compatibility/2006" xmlns:mv="urn:schemas-microsoft-com:mac:vml" xmlns:o="urn:schemas-microsoft-com:office:office" xmlns:r="http://schemas.openxmlformats.org/officeDocument/2006/relationships" xmlns:m="http://schemas.openxmlformats.org/officeDocument/2006/math" xmlns:v="urn:schemas-microsoft-com:vml" xmlns:wp14="http://schemas.microsoft.com/office/word/2010/wordprocessingDrawing" xmlns:wp="http://schemas.openxmlformats.org/drawingml/2006/wordprocessingDrawing" xmlns:w10="urn:schemas-microsoft-com:office:word" xmlns:w="http://schemas.openxmlformats.org/wordprocessingml/2006/main" xmlns:w14="http://schemas.microsoft.com/office/word/2010/wordml" xmlns:w15="http://schemas.microsoft.com/office/word/2012/wordml" xmlns:wpg="http://schemas.microsoft.com/office/word/2010/wordprocessingGroup" xmlns:wpi="http://schemas.microsoft.com/office/word/2010/wordprocessingInk" xmlns:wne="http://schemas.microsoft.com/office/word/2006/wordml" xmlns:wps="http://schemas.microsoft.com/office/word/2010/wordprocessingShape" mc:Ignorable="w14 w15 wp14">
+<w:document xmlns:wpc="http://schemas.microsoft.com/office/word/2010/wordprocessingCanvas" xmlns:mc="http://schemas.openxmlformats.org/markup-compatibility/2006" xmlns:o="urn:schemas-microsoft-com:office:office" xmlns:r="http://schemas.openxmlformats.org/officeDocument/2006/relationships" xmlns:m="http://schemas.openxmlformats.org/officeDocument/2006/math" xmlns:v="urn:schemas-microsoft-com:vml" xmlns:wp14="http://schemas.microsoft.com/office/word/2010/wordprocessingDrawing" xmlns:wp="http://schemas.openxmlformats.org/drawingml/2006/wordprocessingDrawing" xmlns:w10="urn:schemas-microsoft-com:office:word" xmlns:w="http://schemas.openxmlformats.org/wordprocessingml/2006/main" xmlns:w14="http://schemas.microsoft.com/office/word/2010/wordml" xmlns:w15="http://schemas.microsoft.com/office/word/2012/wordml" xmlns:wpg="http://schemas.microsoft.com/office/word/2010/wordprocessingGroup" xmlns:wpi="http://schemas.microsoft.com/office/word/2010/wordprocessingInk" xmlns:wne="http://schemas.microsoft.com/office/word/2006/wordml" xmlns:wps="http://schemas.microsoft.com/office/word/2010/wordprocessingShape" mc:Ignorable="w14 w15 wp14">
   <w:body>
     <w:p>
       <w:pPr>
@@ -1017,8 +1017,6 @@
         </w:rPr>
         <w:br w:type="page"/>
       </w:r>
-      <w:bookmarkStart w:id="1" w:name="_GoBack"/>
-      <w:bookmarkEnd w:id="1"/>
     </w:p>
     <w:p>
       <w:pPr>
@@ -4891,6 +4889,193 @@
                 <w:szCs w:val="18"/>
                 <w:lang w:eastAsia="ja-JP"/>
               </w:rPr>
+              <w:t>4.5</w:t>
+            </w:r>
+            <w:bookmarkStart w:id="1" w:name="_GoBack"/>
+            <w:bookmarkEnd w:id="1"/>
+          </w:p>
+        </w:tc>
+        <w:tc>
+          <w:tcPr>
+            <w:tcW w:w="2886" w:type="dxa"/>
+            <w:tcBorders>
+              <w:top w:val="single" w:sz="6" w:space="0" w:color="000000"/>
+              <w:left w:val="single" w:sz="6" w:space="0" w:color="000000"/>
+              <w:bottom w:val="single" w:sz="6" w:space="0" w:color="000000"/>
+              <w:right w:val="single" w:sz="6" w:space="0" w:color="000000"/>
+            </w:tcBorders>
+            <w:noWrap/>
+          </w:tcPr>
+          <w:p>
+            <w:pPr>
+              <w:rPr>
+                <w:rFonts w:ascii="Arial" w:hAnsi="Arial" w:cs="Arial"/>
+              </w:rPr>
+            </w:pPr>
+          </w:p>
+        </w:tc>
+        <w:tc>
+          <w:tcPr>
+            <w:tcW w:w="1710" w:type="dxa"/>
+            <w:tcBorders>
+              <w:top w:val="single" w:sz="6" w:space="0" w:color="000000"/>
+              <w:left w:val="single" w:sz="6" w:space="0" w:color="000000"/>
+              <w:bottom w:val="single" w:sz="6" w:space="0" w:color="000000"/>
+              <w:right w:val="single" w:sz="6" w:space="0" w:color="000000"/>
+            </w:tcBorders>
+          </w:tcPr>
+          <w:p>
+            <w:pPr>
+              <w:rPr>
+                <w:rFonts w:ascii="Arial" w:hAnsi="Arial" w:cs="Arial"/>
+                <w:sz w:val="18"/>
+                <w:szCs w:val="18"/>
+              </w:rPr>
+            </w:pPr>
+          </w:p>
+        </w:tc>
+        <w:tc>
+          <w:tcPr>
+            <w:tcW w:w="1530" w:type="dxa"/>
+            <w:tcBorders>
+              <w:top w:val="single" w:sz="6" w:space="0" w:color="000000"/>
+              <w:left w:val="single" w:sz="6" w:space="0" w:color="000000"/>
+              <w:bottom w:val="single" w:sz="6" w:space="0" w:color="000000"/>
+              <w:right w:val="single" w:sz="6" w:space="0" w:color="000000"/>
+            </w:tcBorders>
+            <w:noWrap/>
+          </w:tcPr>
+          <w:p>
+            <w:pPr>
+              <w:rPr>
+                <w:rFonts w:ascii="Arial" w:hAnsi="Arial" w:cs="Arial"/>
+                <w:color w:val="FF0000"/>
+                <w:sz w:val="18"/>
+                <w:szCs w:val="18"/>
+                <w:lang w:eastAsia="ja-JP"/>
+              </w:rPr>
+            </w:pPr>
+          </w:p>
+        </w:tc>
+        <w:tc>
+          <w:tcPr>
+            <w:tcW w:w="1014" w:type="dxa"/>
+            <w:tcBorders>
+              <w:top w:val="single" w:sz="6" w:space="0" w:color="000000"/>
+              <w:left w:val="single" w:sz="6" w:space="0" w:color="000000"/>
+              <w:bottom w:val="single" w:sz="6" w:space="0" w:color="000000"/>
+              <w:right w:val="single" w:sz="6" w:space="0" w:color="000000"/>
+            </w:tcBorders>
+            <w:noWrap/>
+          </w:tcPr>
+          <w:p>
+            <w:pPr>
+              <w:rPr>
+                <w:rFonts w:ascii="Arial" w:hAnsi="Arial" w:cs="Arial"/>
+                <w:sz w:val="18"/>
+                <w:szCs w:val="18"/>
+              </w:rPr>
+            </w:pPr>
+          </w:p>
+        </w:tc>
+        <w:tc>
+          <w:tcPr>
+            <w:tcW w:w="1080" w:type="dxa"/>
+            <w:tcBorders>
+              <w:top w:val="single" w:sz="6" w:space="0" w:color="000000"/>
+              <w:left w:val="single" w:sz="6" w:space="0" w:color="000000"/>
+              <w:bottom w:val="single" w:sz="6" w:space="0" w:color="000000"/>
+              <w:right w:val="single" w:sz="6" w:space="0" w:color="000000"/>
+            </w:tcBorders>
+          </w:tcPr>
+          <w:p>
+            <w:pPr>
+              <w:widowControl/>
+              <w:spacing w:line="240" w:lineRule="auto"/>
+              <w:rPr>
+                <w:rFonts w:ascii="Arial" w:hAnsi="Arial" w:cs="Arial"/>
+                <w:sz w:val="18"/>
+                <w:szCs w:val="18"/>
+                <w:lang w:eastAsia="ja-JP"/>
+              </w:rPr>
+            </w:pPr>
+          </w:p>
+        </w:tc>
+        <w:tc>
+          <w:tcPr>
+            <w:tcW w:w="900" w:type="dxa"/>
+            <w:tcBorders>
+              <w:top w:val="single" w:sz="6" w:space="0" w:color="000000"/>
+              <w:left w:val="single" w:sz="6" w:space="0" w:color="000000"/>
+              <w:bottom w:val="single" w:sz="6" w:space="0" w:color="000000"/>
+              <w:right w:val="single" w:sz="6" w:space="0" w:color="000000"/>
+            </w:tcBorders>
+            <w:noWrap/>
+          </w:tcPr>
+          <w:p>
+            <w:pPr>
+              <w:rPr>
+                <w:rFonts w:ascii="Arial" w:hAnsi="Arial" w:cs="Arial"/>
+                <w:sz w:val="18"/>
+                <w:szCs w:val="18"/>
+              </w:rPr>
+            </w:pPr>
+          </w:p>
+        </w:tc>
+        <w:tc>
+          <w:tcPr>
+            <w:tcW w:w="1136" w:type="dxa"/>
+            <w:tcBorders>
+              <w:top w:val="single" w:sz="6" w:space="0" w:color="000000"/>
+              <w:left w:val="single" w:sz="6" w:space="0" w:color="000000"/>
+              <w:bottom w:val="single" w:sz="6" w:space="0" w:color="000000"/>
+              <w:right w:val="single" w:sz="4" w:space="0" w:color="000000"/>
+            </w:tcBorders>
+            <w:noWrap/>
+          </w:tcPr>
+          <w:p>
+            <w:pPr>
+              <w:rPr>
+                <w:rFonts w:ascii="Arial" w:hAnsi="Arial" w:cs="Arial"/>
+                <w:sz w:val="18"/>
+                <w:szCs w:val="18"/>
+              </w:rPr>
+            </w:pPr>
+          </w:p>
+        </w:tc>
+      </w:tr>
+      <w:tr>
+        <w:trPr>
+          <w:trHeight w:val="255"/>
+        </w:trPr>
+        <w:tc>
+          <w:tcPr>
+            <w:tcW w:w="709" w:type="dxa"/>
+            <w:tcBorders>
+              <w:top w:val="single" w:sz="6" w:space="0" w:color="000000"/>
+              <w:left w:val="single" w:sz="4" w:space="0" w:color="000000"/>
+              <w:bottom w:val="single" w:sz="6" w:space="0" w:color="000000"/>
+              <w:right w:val="single" w:sz="6" w:space="0" w:color="000000"/>
+            </w:tcBorders>
+          </w:tcPr>
+          <w:p>
+            <w:pPr>
+              <w:widowControl/>
+              <w:spacing w:line="240" w:lineRule="auto"/>
+              <w:rPr>
+                <w:rFonts w:ascii="Arial" w:hAnsi="Arial" w:cs="Arial"/>
+                <w:sz w:val="18"/>
+                <w:szCs w:val="18"/>
+                <w:lang w:eastAsia="ja-JP"/>
+              </w:rPr>
+            </w:pPr>
+            <w:r>
+              <w:rPr>
+                <w:rFonts w:ascii="Arial" w:hAnsi="Arial" w:cs="Arial"/>
+                <w:sz w:val="18"/>
+                <w:szCs w:val="18"/>
+                <w:lang w:eastAsia="ja-JP"/>
+              </w:rPr>
               <w:t>5.1</w:t>
             </w:r>
           </w:p>
@@ -5177,8 +5362,16 @@
               <w:rPr>
                 <w:rFonts w:ascii="Arial" w:hAnsi="Arial" w:cs="Arial"/>
               </w:rPr>
-              <w:t>Build Project to Xcode</w:t>
-            </w:r>
+              <w:t xml:space="preserve">Build Project to </w:t>
+            </w:r>
+            <w:proofErr w:type="spellStart"/>
+            <w:r>
+              <w:rPr>
+                <w:rFonts w:ascii="Arial" w:hAnsi="Arial" w:cs="Arial"/>
+              </w:rPr>
+              <w:t>Xcode</w:t>
+            </w:r>
+            <w:proofErr w:type="spellEnd"/>
           </w:p>
         </w:tc>
         <w:tc>
@@ -5205,7 +5398,25 @@
                 <w:sz w:val="18"/>
                 <w:szCs w:val="18"/>
               </w:rPr>
-              <w:t xml:space="preserve">Build and Run project for ios and resolve all bugs in </w:t>
+              <w:t xml:space="preserve">Build and Run project for </w:t>
+            </w:r>
+            <w:proofErr w:type="spellStart"/>
+            <w:r>
+              <w:rPr>
+                <w:rFonts w:ascii="Arial" w:hAnsi="Arial" w:cs="Arial"/>
+                <w:sz w:val="18"/>
+                <w:szCs w:val="18"/>
+              </w:rPr>
+              <w:t>ios</w:t>
+            </w:r>
+            <w:proofErr w:type="spellEnd"/>
+            <w:r>
+              <w:rPr>
+                <w:rFonts w:ascii="Arial" w:hAnsi="Arial" w:cs="Arial"/>
+                <w:sz w:val="18"/>
+                <w:szCs w:val="18"/>
+              </w:rPr>
+              <w:t xml:space="preserve"> and </w:t>
             </w:r>
             <w:r>
               <w:rPr>
@@ -5214,7 +5425,25 @@
                 <w:szCs w:val="18"/>
               </w:rPr>
               <w:lastRenderedPageBreak/>
-              <w:t xml:space="preserve">Xcode. </w:t>
+              <w:t xml:space="preserve">resolve all bugs in </w:t>
+            </w:r>
+            <w:proofErr w:type="spellStart"/>
+            <w:r>
+              <w:rPr>
+                <w:rFonts w:ascii="Arial" w:hAnsi="Arial" w:cs="Arial"/>
+                <w:sz w:val="18"/>
+                <w:szCs w:val="18"/>
+              </w:rPr>
+              <w:t>Xcode</w:t>
+            </w:r>
+            <w:proofErr w:type="spellEnd"/>
+            <w:r>
+              <w:rPr>
+                <w:rFonts w:ascii="Arial" w:hAnsi="Arial" w:cs="Arial"/>
+                <w:sz w:val="18"/>
+                <w:szCs w:val="18"/>
+              </w:rPr>
+              <w:t xml:space="preserve">. </w:t>
             </w:r>
           </w:p>
         </w:tc>
@@ -5404,7 +5633,6 @@
                 <w:szCs w:val="18"/>
                 <w:lang w:eastAsia="ja-JP"/>
               </w:rPr>
-              <w:lastRenderedPageBreak/>
               <w:t>6.2</w:t>
             </w:r>
           </w:p>
@@ -5430,7 +5658,21 @@
               <w:rPr>
                 <w:rFonts w:ascii="Arial" w:hAnsi="Arial" w:cs="Arial"/>
               </w:rPr>
-              <w:t>Upload ios game for App Store review</w:t>
+              <w:t xml:space="preserve">Upload </w:t>
+            </w:r>
+            <w:proofErr w:type="spellStart"/>
+            <w:r>
+              <w:rPr>
+                <w:rFonts w:ascii="Arial" w:hAnsi="Arial" w:cs="Arial"/>
+              </w:rPr>
+              <w:t>ios</w:t>
+            </w:r>
+            <w:proofErr w:type="spellEnd"/>
+            <w:r>
+              <w:rPr>
+                <w:rFonts w:ascii="Arial" w:hAnsi="Arial" w:cs="Arial"/>
+              </w:rPr>
+              <w:t xml:space="preserve"> game for App Store review</w:t>
             </w:r>
           </w:p>
         </w:tc>
@@ -5458,7 +5700,43 @@
                 <w:sz w:val="18"/>
                 <w:szCs w:val="18"/>
               </w:rPr>
-              <w:t xml:space="preserve">Upload game to ios review centre, fill out relevant information and send off for review from Apple Development team. </w:t>
+              <w:t xml:space="preserve">Upload game to </w:t>
+            </w:r>
+            <w:proofErr w:type="spellStart"/>
+            <w:r>
+              <w:rPr>
+                <w:rFonts w:ascii="Arial" w:hAnsi="Arial" w:cs="Arial"/>
+                <w:sz w:val="18"/>
+                <w:szCs w:val="18"/>
+              </w:rPr>
+              <w:t>ios</w:t>
+            </w:r>
+            <w:proofErr w:type="spellEnd"/>
+            <w:r>
+              <w:rPr>
+                <w:rFonts w:ascii="Arial" w:hAnsi="Arial" w:cs="Arial"/>
+                <w:sz w:val="18"/>
+                <w:szCs w:val="18"/>
+              </w:rPr>
+              <w:t xml:space="preserve"> review </w:t>
+            </w:r>
+            <w:proofErr w:type="spellStart"/>
+            <w:r>
+              <w:rPr>
+                <w:rFonts w:ascii="Arial" w:hAnsi="Arial" w:cs="Arial"/>
+                <w:sz w:val="18"/>
+                <w:szCs w:val="18"/>
+              </w:rPr>
+              <w:t>centre</w:t>
+            </w:r>
+            <w:proofErr w:type="spellEnd"/>
+            <w:r>
+              <w:rPr>
+                <w:rFonts w:ascii="Arial" w:hAnsi="Arial" w:cs="Arial"/>
+                <w:sz w:val="18"/>
+                <w:szCs w:val="18"/>
+              </w:rPr>
+              <w:t xml:space="preserve">, fill out relevant information and send off for review from Apple Development team. </w:t>
             </w:r>
           </w:p>
         </w:tc>
@@ -5512,7 +5790,29 @@
                 <w:szCs w:val="18"/>
                 <w:lang w:eastAsia="ja-JP"/>
               </w:rPr>
-              <w:t>Have uploaded .ipa to version control</w:t>
+              <w:t>Have uploaded .</w:t>
+            </w:r>
+            <w:proofErr w:type="spellStart"/>
+            <w:r>
+              <w:rPr>
+                <w:rFonts w:ascii="Arial" w:hAnsi="Arial" w:cs="Arial"/>
+                <w:color w:val="FF0000"/>
+                <w:sz w:val="18"/>
+                <w:szCs w:val="18"/>
+                <w:lang w:eastAsia="ja-JP"/>
+              </w:rPr>
+              <w:t>ipa</w:t>
+            </w:r>
+            <w:proofErr w:type="spellEnd"/>
+            <w:r>
+              <w:rPr>
+                <w:rFonts w:ascii="Arial" w:hAnsi="Arial" w:cs="Arial"/>
+                <w:color w:val="FF0000"/>
+                <w:sz w:val="18"/>
+                <w:szCs w:val="18"/>
+                <w:lang w:eastAsia="ja-JP"/>
+              </w:rPr>
+              <w:t xml:space="preserve"> to version control</w:t>
             </w:r>
           </w:p>
         </w:tc>
@@ -5948,11 +6248,19 @@
                 <w:rFonts w:ascii="Arial" w:hAnsi="Arial" w:cs="Arial"/>
               </w:rPr>
             </w:pPr>
-            <w:r>
-              <w:rPr>
-                <w:rFonts w:ascii="Arial" w:hAnsi="Arial" w:cs="Arial"/>
-              </w:rPr>
-              <w:t>Upadte Project Plan</w:t>
+            <w:proofErr w:type="spellStart"/>
+            <w:r>
+              <w:rPr>
+                <w:rFonts w:ascii="Arial" w:hAnsi="Arial" w:cs="Arial"/>
+              </w:rPr>
+              <w:t>Upadte</w:t>
+            </w:r>
+            <w:proofErr w:type="spellEnd"/>
+            <w:r>
+              <w:rPr>
+                <w:rFonts w:ascii="Arial" w:hAnsi="Arial" w:cs="Arial"/>
+              </w:rPr>
+              <w:t xml:space="preserve"> Project Plan</w:t>
             </w:r>
           </w:p>
         </w:tc>
@@ -6222,7 +6530,25 @@
                 <w:sz w:val="18"/>
                 <w:szCs w:val="18"/>
               </w:rPr>
-              <w:t xml:space="preserve">Screenshots and screensrecordings of final beta ready game, showing all functionality. </w:t>
+              <w:t xml:space="preserve">Screenshots and </w:t>
+            </w:r>
+            <w:proofErr w:type="spellStart"/>
+            <w:r>
+              <w:rPr>
+                <w:rFonts w:ascii="Arial" w:hAnsi="Arial" w:cs="Arial"/>
+                <w:sz w:val="18"/>
+                <w:szCs w:val="18"/>
+              </w:rPr>
+              <w:t>screensrecordings</w:t>
+            </w:r>
+            <w:proofErr w:type="spellEnd"/>
+            <w:r>
+              <w:rPr>
+                <w:rFonts w:ascii="Arial" w:hAnsi="Arial" w:cs="Arial"/>
+                <w:sz w:val="18"/>
+                <w:szCs w:val="18"/>
+              </w:rPr>
+              <w:t xml:space="preserve"> of final beta ready game, showing all functionality. </w:t>
             </w:r>
           </w:p>
         </w:tc>
@@ -6501,7 +6827,7 @@
                   <v:path o:extrusionok="f" gradientshapeok="t" o:connecttype="rect"/>
                   <o:lock v:ext="edit" aspectratio="t"/>
                 </v:shapetype>
-                <v:shape id="_x0000_i1025" type="#_x0000_t75" style="width:48pt;height:98.8pt">
+                <v:shape id="_x0000_i1025" type="#_x0000_t75" style="width:48pt;height:99pt">
                   <v:imagedata r:id="rId8" o:title="catagory error"/>
                 </v:shape>
               </w:pict>
@@ -6746,7 +7072,25 @@
                 <w:sz w:val="18"/>
                 <w:szCs w:val="18"/>
               </w:rPr>
-              <w:t>When the back button is pressed at the login sceen a placeholder message appears instead of the exit message</w:t>
+              <w:t xml:space="preserve">When the back button is pressed at the login </w:t>
+            </w:r>
+            <w:proofErr w:type="spellStart"/>
+            <w:r>
+              <w:rPr>
+                <w:rFonts w:ascii="Arial" w:hAnsi="Arial" w:cs="Arial"/>
+                <w:sz w:val="18"/>
+                <w:szCs w:val="18"/>
+              </w:rPr>
+              <w:t>sceen</w:t>
+            </w:r>
+            <w:proofErr w:type="spellEnd"/>
+            <w:r>
+              <w:rPr>
+                <w:rFonts w:ascii="Arial" w:hAnsi="Arial" w:cs="Arial"/>
+                <w:sz w:val="18"/>
+                <w:szCs w:val="18"/>
+              </w:rPr>
+              <w:t xml:space="preserve"> a placeholder message appears instead of the exit message</w:t>
             </w:r>
           </w:p>
         </w:tc>
@@ -6960,7 +7304,21 @@
               <w:rPr>
                 <w:rFonts w:ascii="Arial" w:hAnsi="Arial" w:cs="Arial"/>
               </w:rPr>
-              <w:t>Fix gamelobby buttons</w:t>
+              <w:t xml:space="preserve">Fix </w:t>
+            </w:r>
+            <w:proofErr w:type="spellStart"/>
+            <w:r>
+              <w:rPr>
+                <w:rFonts w:ascii="Arial" w:hAnsi="Arial" w:cs="Arial"/>
+              </w:rPr>
+              <w:t>gamelobby</w:t>
+            </w:r>
+            <w:proofErr w:type="spellEnd"/>
+            <w:r>
+              <w:rPr>
+                <w:rFonts w:ascii="Arial" w:hAnsi="Arial" w:cs="Arial"/>
+              </w:rPr>
+              <w:t xml:space="preserve"> buttons</w:t>
             </w:r>
           </w:p>
         </w:tc>
@@ -7202,7 +7560,35 @@
               <w:rPr>
                 <w:rFonts w:ascii="Arial" w:hAnsi="Arial" w:cs="Arial"/>
               </w:rPr>
-              <w:t>Fix facebook not loggin in</w:t>
+              <w:t xml:space="preserve">Fix </w:t>
+            </w:r>
+            <w:proofErr w:type="spellStart"/>
+            <w:r>
+              <w:rPr>
+                <w:rFonts w:ascii="Arial" w:hAnsi="Arial" w:cs="Arial"/>
+              </w:rPr>
+              <w:t>facebook</w:t>
+            </w:r>
+            <w:proofErr w:type="spellEnd"/>
+            <w:r>
+              <w:rPr>
+                <w:rFonts w:ascii="Arial" w:hAnsi="Arial" w:cs="Arial"/>
+              </w:rPr>
+              <w:t xml:space="preserve"> not </w:t>
+            </w:r>
+            <w:proofErr w:type="spellStart"/>
+            <w:r>
+              <w:rPr>
+                <w:rFonts w:ascii="Arial" w:hAnsi="Arial" w:cs="Arial"/>
+              </w:rPr>
+              <w:t>loggin</w:t>
+            </w:r>
+            <w:proofErr w:type="spellEnd"/>
+            <w:r>
+              <w:rPr>
+                <w:rFonts w:ascii="Arial" w:hAnsi="Arial" w:cs="Arial"/>
+              </w:rPr>
+              <w:t xml:space="preserve"> in</w:t>
             </w:r>
           </w:p>
         </w:tc>
@@ -8489,7 +8875,21 @@
               <w:rPr>
                 <w:rFonts w:ascii="Arial" w:hAnsi="Arial" w:cs="Arial"/>
               </w:rPr>
-              <w:t>Remove text from the bottom of the spash screen</w:t>
+              <w:t xml:space="preserve">Remove text from the bottom of the </w:t>
+            </w:r>
+            <w:proofErr w:type="spellStart"/>
+            <w:r>
+              <w:rPr>
+                <w:rFonts w:ascii="Arial" w:hAnsi="Arial" w:cs="Arial"/>
+              </w:rPr>
+              <w:t>spash</w:t>
+            </w:r>
+            <w:proofErr w:type="spellEnd"/>
+            <w:r>
+              <w:rPr>
+                <w:rFonts w:ascii="Arial" w:hAnsi="Arial" w:cs="Arial"/>
+              </w:rPr>
+              <w:t xml:space="preserve"> screen</w:t>
             </w:r>
           </w:p>
         </w:tc>
@@ -9258,8 +9658,16 @@
               <w:rPr>
                 <w:rFonts w:ascii="Arial" w:hAnsi="Arial" w:cs="Arial"/>
               </w:rPr>
-              <w:t>Finish Offline Redundency</w:t>
-            </w:r>
+              <w:t xml:space="preserve">Finish Offline </w:t>
+            </w:r>
+            <w:proofErr w:type="spellStart"/>
+            <w:r>
+              <w:rPr>
+                <w:rFonts w:ascii="Arial" w:hAnsi="Arial" w:cs="Arial"/>
+              </w:rPr>
+              <w:t>Redundency</w:t>
+            </w:r>
+            <w:proofErr w:type="spellEnd"/>
           </w:p>
         </w:tc>
         <w:tc>
@@ -9724,8 +10132,16 @@
               <w:rPr>
                 <w:rFonts w:ascii="Arial" w:hAnsi="Arial" w:cs="Arial"/>
               </w:rPr>
-              <w:t>Disable ‘share’ button if not logged in to facebook</w:t>
-            </w:r>
+              <w:t xml:space="preserve">Disable ‘share’ button if not logged in to </w:t>
+            </w:r>
+            <w:proofErr w:type="spellStart"/>
+            <w:r>
+              <w:rPr>
+                <w:rFonts w:ascii="Arial" w:hAnsi="Arial" w:cs="Arial"/>
+              </w:rPr>
+              <w:t>facebook</w:t>
+            </w:r>
+            <w:proofErr w:type="spellEnd"/>
           </w:p>
         </w:tc>
         <w:tc>
@@ -9957,7 +10373,21 @@
               <w:rPr>
                 <w:rFonts w:ascii="Arial" w:hAnsi="Arial" w:cs="Arial"/>
               </w:rPr>
-              <w:t>Fix category dropdown to allow users to select ‘starwars’</w:t>
+              <w:t>Fix category dropdown to allow users to select ‘</w:t>
+            </w:r>
+            <w:proofErr w:type="spellStart"/>
+            <w:r>
+              <w:rPr>
+                <w:rFonts w:ascii="Arial" w:hAnsi="Arial" w:cs="Arial"/>
+              </w:rPr>
+              <w:t>starwars</w:t>
+            </w:r>
+            <w:proofErr w:type="spellEnd"/>
+            <w:r>
+              <w:rPr>
+                <w:rFonts w:ascii="Arial" w:hAnsi="Arial" w:cs="Arial"/>
+              </w:rPr>
+              <w:t>’</w:t>
             </w:r>
           </w:p>
         </w:tc>
@@ -10857,7 +11287,55 @@
                 <w:rFonts w:ascii="Arial" w:hAnsi="Arial" w:cs="Arial"/>
                 <w:lang w:eastAsia="en-AU"/>
               </w:rPr>
-              <w:t xml:space="preserve">Work item not completed since we cant upload a beta game to the Apple IOS store. Have uploaded a .ipa file that users can manually install onto their devices using Xcode. </w:t>
+              <w:t xml:space="preserve">Work item not completed since we </w:t>
+            </w:r>
+            <w:proofErr w:type="spellStart"/>
+            <w:r>
+              <w:rPr>
+                <w:rFonts w:ascii="Arial" w:hAnsi="Arial" w:cs="Arial"/>
+                <w:lang w:eastAsia="en-AU"/>
+              </w:rPr>
+              <w:t>cant</w:t>
+            </w:r>
+            <w:proofErr w:type="spellEnd"/>
+            <w:r>
+              <w:rPr>
+                <w:rFonts w:ascii="Arial" w:hAnsi="Arial" w:cs="Arial"/>
+                <w:lang w:eastAsia="en-AU"/>
+              </w:rPr>
+              <w:t xml:space="preserve"> upload a beta game to the Apple IOS store. Have uploaded a .</w:t>
+            </w:r>
+            <w:proofErr w:type="spellStart"/>
+            <w:r>
+              <w:rPr>
+                <w:rFonts w:ascii="Arial" w:hAnsi="Arial" w:cs="Arial"/>
+                <w:lang w:eastAsia="en-AU"/>
+              </w:rPr>
+              <w:t>ipa</w:t>
+            </w:r>
+            <w:proofErr w:type="spellEnd"/>
+            <w:r>
+              <w:rPr>
+                <w:rFonts w:ascii="Arial" w:hAnsi="Arial" w:cs="Arial"/>
+                <w:lang w:eastAsia="en-AU"/>
+              </w:rPr>
+              <w:t xml:space="preserve"> file that users can manually install onto their devices using </w:t>
+            </w:r>
+            <w:proofErr w:type="spellStart"/>
+            <w:r>
+              <w:rPr>
+                <w:rFonts w:ascii="Arial" w:hAnsi="Arial" w:cs="Arial"/>
+                <w:lang w:eastAsia="en-AU"/>
+              </w:rPr>
+              <w:t>Xcode</w:t>
+            </w:r>
+            <w:proofErr w:type="spellEnd"/>
+            <w:r>
+              <w:rPr>
+                <w:rFonts w:ascii="Arial" w:hAnsi="Arial" w:cs="Arial"/>
+                <w:lang w:eastAsia="en-AU"/>
+              </w:rPr>
+              <w:t xml:space="preserve">. </w:t>
             </w:r>
           </w:p>
         </w:tc>
@@ -11232,8 +11710,8 @@
 </file>
 
 <file path=word/numbering.xml><?xml version="1.0" encoding="utf-8"?>
-<w:numbering xmlns:wpc="http://schemas.microsoft.com/office/word/2010/wordprocessingCanvas" xmlns:mo="http://schemas.microsoft.com/office/mac/office/2008/main" xmlns:mc="http://schemas.openxmlformats.org/markup-compatibility/2006" xmlns:mv="urn:schemas-microsoft-com:mac:vml" xmlns:o="urn:schemas-microsoft-com:office:office" xmlns:r="http://schemas.openxmlformats.org/officeDocument/2006/relationships" xmlns:m="http://schemas.openxmlformats.org/officeDocument/2006/math" xmlns:v="urn:schemas-microsoft-com:vml" xmlns:wp14="http://schemas.microsoft.com/office/word/2010/wordprocessingDrawing" xmlns:wp="http://schemas.openxmlformats.org/drawingml/2006/wordprocessingDrawing" xmlns:w10="urn:schemas-microsoft-com:office:word" xmlns:w="http://schemas.openxmlformats.org/wordprocessingml/2006/main" xmlns:w14="http://schemas.microsoft.com/office/word/2010/wordml" xmlns:w15="http://schemas.microsoft.com/office/word/2012/wordml" xmlns:wpg="http://schemas.microsoft.com/office/word/2010/wordprocessingGroup" xmlns:wpi="http://schemas.microsoft.com/office/word/2010/wordprocessingInk" xmlns:wne="http://schemas.microsoft.com/office/word/2006/wordml" xmlns:wps="http://schemas.microsoft.com/office/word/2010/wordprocessingShape" mc:Ignorable="w14 w15 wp14">
-  <w:abstractNum w:abstractNumId="0">
+<w:numbering xmlns:wpc="http://schemas.microsoft.com/office/word/2010/wordprocessingCanvas" xmlns:mc="http://schemas.openxmlformats.org/markup-compatibility/2006" xmlns:o="urn:schemas-microsoft-com:office:office" xmlns:r="http://schemas.openxmlformats.org/officeDocument/2006/relationships" xmlns:m="http://schemas.openxmlformats.org/officeDocument/2006/math" xmlns:v="urn:schemas-microsoft-com:vml" xmlns:wp14="http://schemas.microsoft.com/office/word/2010/wordprocessingDrawing" xmlns:wp="http://schemas.openxmlformats.org/drawingml/2006/wordprocessingDrawing" xmlns:w10="urn:schemas-microsoft-com:office:word" xmlns:w="http://schemas.openxmlformats.org/wordprocessingml/2006/main" xmlns:w14="http://schemas.microsoft.com/office/word/2010/wordml" xmlns:w15="http://schemas.microsoft.com/office/word/2012/wordml" xmlns:wpg="http://schemas.microsoft.com/office/word/2010/wordprocessingGroup" xmlns:wpi="http://schemas.microsoft.com/office/word/2010/wordprocessingInk" xmlns:wne="http://schemas.microsoft.com/office/word/2006/wordml" xmlns:wps="http://schemas.microsoft.com/office/word/2010/wordprocessingShape" mc:Ignorable="w14 w15 wp14">
+  <w:abstractNum w:abstractNumId="0" w15:restartNumberingAfterBreak="0">
     <w:nsid w:val="04A424BB"/>
     <w:multiLevelType w:val="hybridMultilevel"/>
     <w:tmpl w:val="B112ACC4"/>
@@ -11346,7 +11824,7 @@
       </w:rPr>
     </w:lvl>
   </w:abstractNum>
-  <w:abstractNum w:abstractNumId="1">
+  <w:abstractNum w:abstractNumId="1" w15:restartNumberingAfterBreak="0">
     <w:nsid w:val="43CC33B3"/>
     <w:multiLevelType w:val="hybridMultilevel"/>
     <w:tmpl w:val="158630C4"/>
@@ -11486,7 +11964,7 @@
       </w:rPr>
     </w:lvl>
   </w:abstractNum>
-  <w:abstractNum w:abstractNumId="2">
+  <w:abstractNum w:abstractNumId="2" w15:restartNumberingAfterBreak="0">
     <w:nsid w:val="567642C0"/>
     <w:multiLevelType w:val="hybridMultilevel"/>
     <w:tmpl w:val="26167320"/>
@@ -11655,7 +12133,7 @@
       </w:pPr>
     </w:pPrDefault>
   </w:docDefaults>
-  <w:latentStyles w:defLockedState="0" w:defUIPriority="99" w:defSemiHidden="0" w:defUnhideWhenUsed="0" w:defQFormat="0" w:count="380">
+  <w:latentStyles w:defLockedState="0" w:defUIPriority="99" w:defSemiHidden="0" w:defUnhideWhenUsed="0" w:defQFormat="0" w:count="371">
     <w:lsdException w:name="Normal" w:uiPriority="0" w:qFormat="1"/>
     <w:lsdException w:name="heading 1" w:uiPriority="0" w:qFormat="1"/>
     <w:lsdException w:name="heading 2" w:semiHidden="1" w:uiPriority="9" w:unhideWhenUsed="1" w:qFormat="1"/>
@@ -12232,7 +12710,6 @@
       <w:szCs w:val="20"/>
     </w:rPr>
     <w:tblPr>
-      <w:tblInd w:w="0" w:type="dxa"/>
       <w:tblBorders>
         <w:top w:val="single" w:sz="4" w:space="0" w:color="auto"/>
         <w:left w:val="single" w:sz="4" w:space="0" w:color="auto"/>
@@ -12241,12 +12718,6 @@
         <w:insideH w:val="single" w:sz="4" w:space="0" w:color="auto"/>
         <w:insideV w:val="single" w:sz="4" w:space="0" w:color="auto"/>
       </w:tblBorders>
-      <w:tblCellMar>
-        <w:top w:w="0" w:type="dxa"/>
-        <w:left w:w="108" w:type="dxa"/>
-        <w:bottom w:w="0" w:type="dxa"/>
-        <w:right w:w="108" w:type="dxa"/>
-      </w:tblCellMar>
     </w:tblPr>
   </w:style>
   <w:style w:type="character" w:styleId="Hyperlink">

</xml_diff>